<commit_message>
Up to date sql serveur documentation.
</commit_message>
<xml_diff>
--- a/documentation/server/configurationServer.docx
+++ b/documentation/server/configurationServer.docx
@@ -1,6 +1,6 @@
 
 <file path=word/document.xml><?xml version="1.0" encoding="utf-8"?>
-<w:document xmlns:wpc="http://schemas.microsoft.com/office/word/2010/wordprocessingCanvas" xmlns:cx="http://schemas.microsoft.com/office/drawing/2014/chartex" xmlns:cx1="http://schemas.microsoft.com/office/drawing/2015/9/8/chartex" xmlns:cx2="http://schemas.microsoft.com/office/drawing/2015/10/21/chartex" xmlns:cx3="http://schemas.microsoft.com/office/drawing/2016/5/9/chartex" xmlns:cx4="http://schemas.microsoft.com/office/drawing/2016/5/10/chartex" xmlns:cx5="http://schemas.microsoft.com/office/drawing/2016/5/11/chartex" xmlns:cx6="http://schemas.microsoft.com/office/drawing/2016/5/12/chartex" xmlns:cx7="http://schemas.microsoft.com/office/drawing/2016/5/13/chartex" xmlns:cx8="http://schemas.microsoft.com/office/drawing/2016/5/14/chartex" xmlns:mc="http://schemas.openxmlformats.org/markup-compatibility/2006" xmlns:aink="http://schemas.microsoft.com/office/drawing/2016/ink" xmlns:am3d="http://schemas.microsoft.com/office/drawing/2017/model3d" xmlns:o="urn:schemas-microsoft-com:office:office" xmlns:oel="http://schemas.microsoft.com/office/2019/extlst" xmlns:r="http://schemas.openxmlformats.org/officeDocument/2006/relationships" xmlns:m="http://schemas.openxmlformats.org/officeDocument/2006/math" xmlns:v="urn:schemas-microsoft-com:vml" xmlns:wp14="http://schemas.microsoft.com/office/word/2010/wordprocessingDrawing" xmlns:wp="http://schemas.openxmlformats.org/drawingml/2006/wordprocessingDrawing" xmlns:w10="urn:schemas-microsoft-com:office:word" xmlns:w="http://schemas.openxmlformats.org/wordprocessingml/2006/main" xmlns:w14="http://schemas.microsoft.com/office/word/2010/wordml" xmlns:w15="http://schemas.microsoft.com/office/word/2012/wordml" xmlns:w16cex="http://schemas.microsoft.com/office/word/2018/wordml/cex" xmlns:w16cid="http://schemas.microsoft.com/office/word/2016/wordml/cid" xmlns:w16="http://schemas.microsoft.com/office/word/2018/wordml" xmlns:w16sdtdh="http://schemas.microsoft.com/office/word/2020/wordml/sdtdatahash" xmlns:w16se="http://schemas.microsoft.com/office/word/2015/wordml/symex" xmlns:wpg="http://schemas.microsoft.com/office/word/2010/wordprocessingGroup" xmlns:wpi="http://schemas.microsoft.com/office/word/2010/wordprocessingInk" xmlns:wne="http://schemas.microsoft.com/office/word/2006/wordml" xmlns:wps="http://schemas.microsoft.com/office/word/2010/wordprocessingShape" mc:Ignorable="w14 w15 w16se w16cid w16 w16cex w16sdtdh wp14">
+<w:document xmlns:wpc="http://schemas.microsoft.com/office/word/2010/wordprocessingCanvas" xmlns:cx="http://schemas.microsoft.com/office/drawing/2014/chartex" xmlns:cx1="http://schemas.microsoft.com/office/drawing/2015/9/8/chartex" xmlns:mc="http://schemas.openxmlformats.org/markup-compatibility/2006" xmlns:o="urn:schemas-microsoft-com:office:office" xmlns:r="http://schemas.openxmlformats.org/officeDocument/2006/relationships" xmlns:m="http://schemas.openxmlformats.org/officeDocument/2006/math" xmlns:v="urn:schemas-microsoft-com:vml" xmlns:wp14="http://schemas.microsoft.com/office/word/2010/wordprocessingDrawing" xmlns:wp="http://schemas.openxmlformats.org/drawingml/2006/wordprocessingDrawing" xmlns:w10="urn:schemas-microsoft-com:office:word" xmlns:w="http://schemas.openxmlformats.org/wordprocessingml/2006/main" xmlns:w14="http://schemas.microsoft.com/office/word/2010/wordml" xmlns:w15="http://schemas.microsoft.com/office/word/2012/wordml" xmlns:w16se="http://schemas.microsoft.com/office/word/2015/wordml/symex" xmlns:wpg="http://schemas.microsoft.com/office/word/2010/wordprocessingGroup" xmlns:wpi="http://schemas.microsoft.com/office/word/2010/wordprocessingInk" xmlns:wne="http://schemas.microsoft.com/office/word/2006/wordml" xmlns:wps="http://schemas.microsoft.com/office/word/2010/wordprocessingShape" mc:Ignorable="w14 w15 w16se wp14">
   <w:body>
     <w:p>
       <w:pPr>
@@ -122,25 +122,7 @@
           <w:b/>
           <w:lang w:val="en-US"/>
         </w:rPr>
-        <w:t xml:space="preserve">We just have </w:t>
-      </w:r>
-      <w:proofErr w:type="gramStart"/>
-      <w:r>
-        <w:rPr>
-          <w:rFonts w:ascii="Arial" w:eastAsia="Arial" w:hAnsi="Arial" w:cs="Arial"/>
-          <w:b/>
-          <w:lang w:val="en-US"/>
-        </w:rPr>
-        <w:t>follow</w:t>
-      </w:r>
-      <w:proofErr w:type="gramEnd"/>
-      <w:r>
-        <w:rPr>
-          <w:rFonts w:ascii="Arial" w:eastAsia="Arial" w:hAnsi="Arial" w:cs="Arial"/>
-          <w:b/>
-          <w:lang w:val="en-US"/>
-        </w:rPr>
-        <w:t xml:space="preserve"> the </w:t>
+        <w:t xml:space="preserve">We just have follow the </w:t>
       </w:r>
       <w:proofErr w:type="spellStart"/>
       <w:r>
@@ -271,25 +253,7 @@
           <w:u w:val="single"/>
           <w:lang w:val="en-US"/>
         </w:rPr>
-        <w:t xml:space="preserve">For setup the website in </w:t>
-      </w:r>
-      <w:proofErr w:type="gramStart"/>
-      <w:r>
-        <w:rPr>
-          <w:rFonts w:ascii="Arial" w:eastAsia="Arial" w:hAnsi="Arial" w:cs="Arial"/>
-          <w:u w:val="single"/>
-          <w:lang w:val="en-US"/>
-        </w:rPr>
-        <w:t>Https :</w:t>
-      </w:r>
-      <w:proofErr w:type="gramEnd"/>
-      <w:r>
-        <w:rPr>
-          <w:rFonts w:ascii="Arial" w:eastAsia="Arial" w:hAnsi="Arial" w:cs="Arial"/>
-          <w:u w:val="single"/>
-          <w:lang w:val="en-US"/>
-        </w:rPr>
-        <w:t xml:space="preserve"> </w:t>
+        <w:t xml:space="preserve">For setup the website in Https : </w:t>
       </w:r>
       <w:hyperlink r:id="rId6">
         <w:r>
@@ -299,16 +263,7 @@
             <w:u w:val="single"/>
             <w:lang w:val="en-US"/>
           </w:rPr>
-          <w:t>https://certbot.eff.org/instructions?ws=apache HYPERLINK "https://certbot.eff.org/instructions?ws=apache&amp;os=debianbuster"&amp; HYPERLINK "https://c</w:t>
-        </w:r>
-        <w:r>
-          <w:rPr>
-            <w:rFonts w:ascii="Arial" w:eastAsia="Arial" w:hAnsi="Arial" w:cs="Arial"/>
-            <w:color w:val="0563C1"/>
-            <w:u w:val="single"/>
-            <w:lang w:val="en-US"/>
-          </w:rPr>
-          <w:t>ertbot.eff.org/instructions?ws=apache&amp;os=debianbuster"os=debianbuster</w:t>
+          <w:t>https://certbot.eff.org/instructions?ws=apache HYPERLINK "https://certbot.eff.org/instructions?ws=apache&amp;os=debianbuster"&amp; HYPERLINK "https://certbot.eff.org/instructions?ws=apache&amp;os=debianbuster"os=debianbuster</w:t>
         </w:r>
       </w:hyperlink>
     </w:p>
@@ -369,15 +324,7 @@
           <w:u w:val="single"/>
           <w:lang w:val="en-US"/>
         </w:rPr>
-        <w:t>lunar.dev.cld.educat</w:t>
-      </w:r>
-      <w:r>
-        <w:rPr>
-          <w:rFonts w:ascii="Arial" w:eastAsia="Arial" w:hAnsi="Arial" w:cs="Arial"/>
-          <w:u w:val="single"/>
-          <w:lang w:val="en-US"/>
-        </w:rPr>
-        <w:t>ion</w:t>
+        <w:t>lunar.dev.cld.education</w:t>
       </w:r>
       <w:proofErr w:type="spellEnd"/>
       <w:proofErr w:type="gramEnd"/>
@@ -435,25 +382,7 @@
           <w:b/>
           <w:lang w:val="en-US"/>
         </w:rPr>
-        <w:t xml:space="preserve">We just have </w:t>
-      </w:r>
-      <w:proofErr w:type="gramStart"/>
-      <w:r>
-        <w:rPr>
-          <w:rFonts w:ascii="Arial" w:eastAsia="Arial" w:hAnsi="Arial" w:cs="Arial"/>
-          <w:b/>
-          <w:lang w:val="en-US"/>
-        </w:rPr>
-        <w:t>follow</w:t>
-      </w:r>
-      <w:proofErr w:type="gramEnd"/>
-      <w:r>
-        <w:rPr>
-          <w:rFonts w:ascii="Arial" w:eastAsia="Arial" w:hAnsi="Arial" w:cs="Arial"/>
-          <w:b/>
-          <w:lang w:val="en-US"/>
-        </w:rPr>
-        <w:t xml:space="preserve"> the </w:t>
+        <w:t xml:space="preserve">We just have follow the </w:t>
       </w:r>
       <w:proofErr w:type="spellStart"/>
       <w:r>
@@ -555,25 +484,7 @@
           <w:b/>
           <w:lang w:val="en-US"/>
         </w:rPr>
-        <w:t xml:space="preserve">we have </w:t>
-      </w:r>
-      <w:proofErr w:type="gramStart"/>
-      <w:r>
-        <w:rPr>
-          <w:rFonts w:ascii="Arial" w:eastAsia="Arial" w:hAnsi="Arial" w:cs="Arial"/>
-          <w:b/>
-          <w:lang w:val="en-US"/>
-        </w:rPr>
-        <w:t>follow</w:t>
-      </w:r>
-      <w:proofErr w:type="gramEnd"/>
-      <w:r>
-        <w:rPr>
-          <w:rFonts w:ascii="Arial" w:eastAsia="Arial" w:hAnsi="Arial" w:cs="Arial"/>
-          <w:b/>
-          <w:lang w:val="en-US"/>
-        </w:rPr>
-        <w:t xml:space="preserve"> the </w:t>
+        <w:t xml:space="preserve">we have follow the </w:t>
       </w:r>
       <w:proofErr w:type="spellStart"/>
       <w:r>
@@ -762,7 +673,25 @@
           <w:sz w:val="20"/>
           <w:lang w:val="en-US"/>
         </w:rPr>
-        <w:t xml:space="preserve"> apt list --installed | grep </w:t>
+        <w:t xml:space="preserve"> apt list --installed | </w:t>
+      </w:r>
+      <w:proofErr w:type="spellStart"/>
+      <w:r>
+        <w:rPr>
+          <w:rFonts w:ascii="Courier New" w:eastAsia="Courier New" w:hAnsi="Courier New" w:cs="Courier New"/>
+          <w:sz w:val="20"/>
+          <w:lang w:val="en-US"/>
+        </w:rPr>
+        <w:t>grep</w:t>
+      </w:r>
+      <w:proofErr w:type="spellEnd"/>
+      <w:r>
+        <w:rPr>
+          <w:rFonts w:ascii="Courier New" w:eastAsia="Courier New" w:hAnsi="Courier New" w:cs="Courier New"/>
+          <w:sz w:val="20"/>
+          <w:lang w:val="en-US"/>
+        </w:rPr>
+        <w:t xml:space="preserve"> </w:t>
       </w:r>
       <w:proofErr w:type="spellStart"/>
       <w:r>
@@ -826,6 +755,7 @@
           <w:color w:val="auto"/>
           <w:sz w:val="36"/>
           <w:szCs w:val="36"/>
+          <w:lang w:val="en-US"/>
         </w:rPr>
       </w:pPr>
       <w:r>
@@ -834,6 +764,7 @@
           <w:color w:val="auto"/>
           <w:sz w:val="36"/>
           <w:szCs w:val="36"/>
+          <w:lang w:val="en-US"/>
         </w:rPr>
         <w:lastRenderedPageBreak/>
         <w:t>Command</w:t>
@@ -1113,23 +1044,7 @@
           <w:rFonts w:ascii="Arial" w:eastAsia="Arial" w:hAnsi="Arial" w:cs="Arial"/>
           <w:lang w:val="en-US"/>
         </w:rPr>
-        <w:t xml:space="preserve">To reload </w:t>
-      </w:r>
-      <w:proofErr w:type="spellStart"/>
-      <w:r>
-        <w:rPr>
-          <w:rFonts w:ascii="Arial" w:eastAsia="Arial" w:hAnsi="Arial" w:cs="Arial"/>
-          <w:lang w:val="en-US"/>
-        </w:rPr>
-        <w:t>apache</w:t>
-      </w:r>
-      <w:proofErr w:type="spellEnd"/>
-      <w:r>
-        <w:rPr>
-          <w:rFonts w:ascii="Arial" w:eastAsia="Arial" w:hAnsi="Arial" w:cs="Arial"/>
-          <w:lang w:val="en-US"/>
-        </w:rPr>
-        <w:t xml:space="preserve"> server to update the new configurations: </w:t>
+        <w:t xml:space="preserve">To reload apache server to update the new configurations: </w:t>
       </w:r>
       <w:proofErr w:type="spellStart"/>
       <w:r>
@@ -1194,75 +1109,82 @@
       <w:pPr>
         <w:rPr>
           <w:rFonts w:ascii="Arial" w:eastAsia="Arial" w:hAnsi="Arial" w:cs="Arial"/>
-          <w:lang w:val="en-US"/>
-        </w:rPr>
-      </w:pPr>
+        </w:rPr>
+      </w:pPr>
+      <w:r>
+        <w:rPr>
+          <w:rFonts w:ascii="Arial" w:eastAsia="Arial" w:hAnsi="Arial" w:cs="Arial"/>
+        </w:rPr>
+        <w:t xml:space="preserve">Logs : </w:t>
+      </w:r>
+      <w:proofErr w:type="spellStart"/>
+      <w:r>
+        <w:rPr>
+          <w:rFonts w:ascii="Courier New" w:eastAsia="Courier New" w:hAnsi="Courier New" w:cs="Courier New"/>
+          <w:sz w:val="20"/>
+        </w:rPr>
+        <w:t>tail</w:t>
+      </w:r>
+      <w:proofErr w:type="spellEnd"/>
+      <w:r>
+        <w:rPr>
+          <w:rFonts w:ascii="Courier New" w:eastAsia="Courier New" w:hAnsi="Courier New" w:cs="Courier New"/>
+          <w:sz w:val="20"/>
+        </w:rPr>
+        <w:t xml:space="preserve"> -f /var/log/apache2/error.log</w:t>
+      </w:r>
+    </w:p>
+    <w:p>
+      <w:pPr>
+        <w:rPr>
+          <w:rFonts w:ascii="Courier New" w:eastAsia="Courier New" w:hAnsi="Courier New" w:cs="Courier New"/>
+          <w:sz w:val="20"/>
+          <w:lang w:val="en-US"/>
+        </w:rPr>
+      </w:pPr>
+      <w:r>
+        <w:rPr>
+          <w:rFonts w:ascii="Arial" w:eastAsia="Arial" w:hAnsi="Arial" w:cs="Arial"/>
+          <w:lang w:val="en-US"/>
+        </w:rPr>
+        <w:t xml:space="preserve">Backup: </w:t>
+      </w:r>
+      <w:proofErr w:type="spellStart"/>
+      <w:r>
+        <w:rPr>
+          <w:rFonts w:ascii="Courier New" w:eastAsia="Courier New" w:hAnsi="Courier New" w:cs="Courier New"/>
+          <w:sz w:val="20"/>
+          <w:lang w:val="en-US"/>
+        </w:rPr>
+        <w:t>sudo</w:t>
+      </w:r>
+      <w:proofErr w:type="spellEnd"/>
+      <w:r>
+        <w:rPr>
+          <w:rFonts w:ascii="Courier New" w:eastAsia="Courier New" w:hAnsi="Courier New" w:cs="Courier New"/>
+          <w:sz w:val="20"/>
+          <w:lang w:val="en-US"/>
+        </w:rPr>
+        <w:t xml:space="preserve"> </w:t>
+      </w:r>
+      <w:proofErr w:type="spellStart"/>
       <w:proofErr w:type="gramStart"/>
       <w:r>
         <w:rPr>
-          <w:rFonts w:ascii="Arial" w:eastAsia="Arial" w:hAnsi="Arial" w:cs="Arial"/>
-          <w:lang w:val="en-US"/>
-        </w:rPr>
-        <w:t>Logs :</w:t>
-      </w:r>
-      <w:proofErr w:type="gramEnd"/>
-      <w:r>
-        <w:rPr>
-          <w:rFonts w:ascii="Arial" w:eastAsia="Arial" w:hAnsi="Arial" w:cs="Arial"/>
-          <w:lang w:val="en-US"/>
-        </w:rPr>
-        <w:t xml:space="preserve"> </w:t>
-      </w:r>
-      <w:r>
-        <w:rPr>
-          <w:rFonts w:ascii="Courier New" w:eastAsia="Courier New" w:hAnsi="Courier New" w:cs="Courier New"/>
-          <w:sz w:val="20"/>
-          <w:lang w:val="en-US"/>
-        </w:rPr>
-        <w:t>tail -f /var/log/apache2/error.log</w:t>
-      </w:r>
-    </w:p>
-    <w:p>
-      <w:pPr>
-        <w:rPr>
-          <w:rFonts w:ascii="Courier New" w:eastAsia="Courier New" w:hAnsi="Courier New" w:cs="Courier New"/>
-          <w:sz w:val="20"/>
-          <w:lang w:val="en-US"/>
-        </w:rPr>
-      </w:pPr>
-      <w:r>
-        <w:rPr>
-          <w:rFonts w:ascii="Arial" w:eastAsia="Arial" w:hAnsi="Arial" w:cs="Arial"/>
-          <w:lang w:val="en-US"/>
-        </w:rPr>
-        <w:t xml:space="preserve">Backup: </w:t>
-      </w:r>
-      <w:proofErr w:type="spellStart"/>
-      <w:r>
-        <w:rPr>
-          <w:rFonts w:ascii="Courier New" w:eastAsia="Courier New" w:hAnsi="Courier New" w:cs="Courier New"/>
-          <w:sz w:val="20"/>
-          <w:lang w:val="en-US"/>
-        </w:rPr>
-        <w:t>sudo</w:t>
-      </w:r>
-      <w:proofErr w:type="spellEnd"/>
-      <w:r>
-        <w:rPr>
-          <w:rFonts w:ascii="Courier New" w:eastAsia="Courier New" w:hAnsi="Courier New" w:cs="Courier New"/>
-          <w:sz w:val="20"/>
-          <w:lang w:val="en-US"/>
-        </w:rPr>
-        <w:t xml:space="preserve"> </w:t>
-      </w:r>
-      <w:proofErr w:type="gramStart"/>
-      <w:r>
-        <w:rPr>
-          <w:rFonts w:ascii="Courier New" w:eastAsia="Courier New" w:hAnsi="Courier New" w:cs="Courier New"/>
-          <w:sz w:val="20"/>
-          <w:lang w:val="en-US"/>
-        </w:rPr>
-        <w:t>cp .path</w:t>
+          <w:rFonts w:ascii="Courier New" w:eastAsia="Courier New" w:hAnsi="Courier New" w:cs="Courier New"/>
+          <w:sz w:val="20"/>
+          <w:lang w:val="en-US"/>
+        </w:rPr>
+        <w:t>cp</w:t>
+      </w:r>
+      <w:proofErr w:type="spellEnd"/>
+      <w:r>
+        <w:rPr>
+          <w:rFonts w:ascii="Courier New" w:eastAsia="Courier New" w:hAnsi="Courier New" w:cs="Courier New"/>
+          <w:sz w:val="20"/>
+          <w:lang w:val="en-US"/>
+        </w:rPr>
+        <w:t xml:space="preserve"> .path</w:t>
       </w:r>
       <w:proofErr w:type="gramEnd"/>
       <w:r>
@@ -1363,7 +1285,25 @@
           <w:sz w:val="20"/>
           <w:lang w:val="en-US"/>
         </w:rPr>
-        <w:t>cd /var/www/</w:t>
+        <w:t>cd /</w:t>
+      </w:r>
+      <w:proofErr w:type="spellStart"/>
+      <w:r>
+        <w:rPr>
+          <w:rFonts w:ascii="Courier New" w:eastAsia="Courier New" w:hAnsi="Courier New" w:cs="Courier New"/>
+          <w:sz w:val="20"/>
+          <w:lang w:val="en-US"/>
+        </w:rPr>
+        <w:t>var</w:t>
+      </w:r>
+      <w:proofErr w:type="spellEnd"/>
+      <w:r>
+        <w:rPr>
+          <w:rFonts w:ascii="Courier New" w:eastAsia="Courier New" w:hAnsi="Courier New" w:cs="Courier New"/>
+          <w:sz w:val="20"/>
+          <w:lang w:val="en-US"/>
+        </w:rPr>
+        <w:t>/www/</w:t>
       </w:r>
       <w:proofErr w:type="spellStart"/>
       <w:r>
@@ -1595,7 +1535,25 @@
           <w:sz w:val="20"/>
           <w:lang w:val="en-US"/>
         </w:rPr>
-        <w:t xml:space="preserve"> /var/www/</w:t>
+        <w:t xml:space="preserve"> /</w:t>
+      </w:r>
+      <w:proofErr w:type="spellStart"/>
+      <w:r>
+        <w:rPr>
+          <w:rFonts w:ascii="Courier New" w:eastAsia="Courier New" w:hAnsi="Courier New" w:cs="Courier New"/>
+          <w:sz w:val="20"/>
+          <w:lang w:val="en-US"/>
+        </w:rPr>
+        <w:t>var</w:t>
+      </w:r>
+      <w:proofErr w:type="spellEnd"/>
+      <w:r>
+        <w:rPr>
+          <w:rFonts w:ascii="Courier New" w:eastAsia="Courier New" w:hAnsi="Courier New" w:cs="Courier New"/>
+          <w:sz w:val="20"/>
+          <w:lang w:val="en-US"/>
+        </w:rPr>
+        <w:t>/www/</w:t>
       </w:r>
       <w:proofErr w:type="spellStart"/>
       <w:r>
@@ -1634,6 +1592,7 @@
           <w:color w:val="auto"/>
           <w:sz w:val="36"/>
           <w:szCs w:val="36"/>
+          <w:lang w:val="en-US"/>
         </w:rPr>
       </w:pPr>
       <w:r>
@@ -1642,6 +1601,7 @@
           <w:color w:val="auto"/>
           <w:sz w:val="36"/>
           <w:szCs w:val="36"/>
+          <w:lang w:val="en-US"/>
         </w:rPr>
         <w:t>GitHub</w:t>
       </w:r>
@@ -1711,23 +1671,7 @@
           <w:rFonts w:ascii="Arial" w:eastAsia="Arial" w:hAnsi="Arial" w:cs="Arial"/>
           <w:lang w:val="en-US"/>
         </w:rPr>
-        <w:t xml:space="preserve">Generate a </w:t>
-      </w:r>
-      <w:proofErr w:type="gramStart"/>
-      <w:r>
-        <w:rPr>
-          <w:rFonts w:ascii="Arial" w:eastAsia="Arial" w:hAnsi="Arial" w:cs="Arial"/>
-          <w:lang w:val="en-US"/>
-        </w:rPr>
-        <w:t>token :</w:t>
-      </w:r>
-      <w:proofErr w:type="gramEnd"/>
-      <w:r>
-        <w:rPr>
-          <w:rFonts w:ascii="Arial" w:eastAsia="Arial" w:hAnsi="Arial" w:cs="Arial"/>
-          <w:lang w:val="en-US"/>
-        </w:rPr>
-        <w:t xml:space="preserve"> </w:t>
+        <w:t xml:space="preserve">Generate a token : </w:t>
       </w:r>
       <w:hyperlink r:id="rId10">
         <w:r>
@@ -1849,16 +1793,7 @@
             <w:sz w:val="20"/>
             <w:lang w:val="en-US"/>
           </w:rPr>
-          <w:t xml:space="preserve"> HYPERLINK "https://%3cMyToken%3e@github.com/NathanChauveau/PW-Lun</w:t>
-        </w:r>
-        <w:r>
-          <w:rPr>
-            <w:rFonts w:ascii="Courier New" w:eastAsia="Courier New" w:hAnsi="Courier New" w:cs="Courier New"/>
-            <w:color w:val="0000FF"/>
-            <w:sz w:val="20"/>
-            <w:lang w:val="en-US"/>
-          </w:rPr>
-          <w:t>arDev.git"</w:t>
+          <w:t xml:space="preserve"> HYPERLINK "https://%3cMyToken%3e@github.com/NathanChauveau/PW-LunarDev.git"</w:t>
         </w:r>
         <w:r>
           <w:rPr>
@@ -1918,6 +1853,7 @@
           <w:color w:val="auto"/>
           <w:sz w:val="36"/>
           <w:szCs w:val="36"/>
+          <w:lang w:val="en-US"/>
         </w:rPr>
       </w:pPr>
       <w:r>
@@ -1926,6 +1862,7 @@
           <w:color w:val="auto"/>
           <w:sz w:val="36"/>
           <w:szCs w:val="36"/>
+          <w:lang w:val="en-US"/>
         </w:rPr>
         <w:t>SSH</w:t>
       </w:r>
@@ -1935,6 +1872,7 @@
         <w:rPr>
           <w:rFonts w:ascii="Arial" w:eastAsia="Arial" w:hAnsi="Arial" w:cs="Arial"/>
           <w:u w:val="single"/>
+          <w:lang w:val="en-US"/>
         </w:rPr>
       </w:pPr>
     </w:p>
@@ -1985,13 +1923,7 @@
         <w:rPr>
           <w:rFonts w:ascii="Arial" w:eastAsia="Arial" w:hAnsi="Arial" w:cs="Arial"/>
         </w:rPr>
-        <w:t>PROJWEB_LUNAR.pe</w:t>
-      </w:r>
-      <w:r>
-        <w:rPr>
-          <w:rFonts w:ascii="Arial" w:eastAsia="Arial" w:hAnsi="Arial" w:cs="Arial"/>
-        </w:rPr>
-        <w:t>m</w:t>
+        <w:t>PROJWEB_LUNAR.pem</w:t>
       </w:r>
       <w:proofErr w:type="spellEnd"/>
     </w:p>
@@ -2003,10 +1935,10 @@
       </w:pPr>
       <w:r>
         <w:object w:dxaOrig="3666" w:dyaOrig="4344" w14:anchorId="2BEED7B6">
-          <v:rect id="rectole0000000000" o:spid="_x0000_i1025" style="width:183.6pt;height:217.2pt" o:ole="" o:preferrelative="t" stroked="f">
+          <v:rect id="rectole0000000000" o:spid="_x0000_i1025" style="width:183.75pt;height:217.5pt" o:ole="" o:preferrelative="t" stroked="f">
             <v:imagedata r:id="rId12" o:title=""/>
           </v:rect>
-          <o:OLEObject Type="Embed" ProgID="StaticMetafile" ShapeID="rectole0000000000" DrawAspect="Content" ObjectID="_1716961841" r:id="rId13"/>
+          <o:OLEObject Type="Embed" ProgID="StaticMetafile" ShapeID="rectole0000000000" DrawAspect="Content" ObjectID="_1717500897" r:id="rId13"/>
         </w:object>
       </w:r>
     </w:p>
@@ -2127,10 +2059,10 @@
       </w:pPr>
       <w:r>
         <w:object w:dxaOrig="6142" w:dyaOrig="877" w14:anchorId="04D61F16">
-          <v:rect id="rectole0000000001" o:spid="_x0000_i1026" style="width:307.2pt;height:43.8pt" o:ole="" o:preferrelative="t" stroked="f">
+          <v:rect id="rectole0000000001" o:spid="_x0000_i1026" style="width:306.75pt;height:43.5pt" o:ole="" o:preferrelative="t" stroked="f">
             <v:imagedata r:id="rId14" o:title=""/>
           </v:rect>
-          <o:OLEObject Type="Embed" ProgID="StaticMetafile" ShapeID="rectole0000000001" DrawAspect="Content" ObjectID="_1716961842" r:id="rId15"/>
+          <o:OLEObject Type="Embed" ProgID="StaticMetafile" ShapeID="rectole0000000001" DrawAspect="Content" ObjectID="_1717500898" r:id="rId15"/>
         </w:object>
       </w:r>
     </w:p>
@@ -2175,6 +2107,7 @@
           <w:color w:val="auto"/>
           <w:sz w:val="36"/>
           <w:szCs w:val="36"/>
+          <w:lang w:val="en-US"/>
         </w:rPr>
       </w:pPr>
       <w:r>
@@ -2183,6 +2116,7 @@
           <w:color w:val="auto"/>
           <w:sz w:val="36"/>
           <w:szCs w:val="36"/>
+          <w:lang w:val="en-US"/>
         </w:rPr>
         <w:t>Database</w:t>
       </w:r>
@@ -2308,23 +2242,7 @@
           <w:rFonts w:ascii="Arial" w:eastAsia="Arial" w:hAnsi="Arial" w:cs="Arial"/>
           <w:lang w:val="en-US"/>
         </w:rPr>
-        <w:t xml:space="preserve">Step 2 </w:t>
-      </w:r>
-      <w:proofErr w:type="gramStart"/>
-      <w:r>
-        <w:rPr>
-          <w:rFonts w:ascii="Arial" w:eastAsia="Arial" w:hAnsi="Arial" w:cs="Arial"/>
-          <w:lang w:val="en-US"/>
-        </w:rPr>
-        <w:t>of :</w:t>
-      </w:r>
-      <w:proofErr w:type="gramEnd"/>
-      <w:r>
-        <w:rPr>
-          <w:rFonts w:ascii="Arial" w:eastAsia="Arial" w:hAnsi="Arial" w:cs="Arial"/>
-          <w:lang w:val="en-US"/>
-        </w:rPr>
-        <w:t xml:space="preserve"> </w:t>
+        <w:t xml:space="preserve">Step 2 of : </w:t>
       </w:r>
       <w:hyperlink r:id="rId16">
         <w:r>
@@ -2342,34 +2260,21 @@
       <w:pPr>
         <w:rPr>
           <w:rFonts w:ascii="Arial" w:eastAsia="Arial" w:hAnsi="Arial" w:cs="Arial"/>
-        </w:rPr>
-      </w:pPr>
-      <w:proofErr w:type="spellStart"/>
-      <w:proofErr w:type="gramStart"/>
-      <w:r>
-        <w:rPr>
-          <w:rFonts w:ascii="Arial" w:eastAsia="Arial" w:hAnsi="Arial" w:cs="Arial"/>
-        </w:rPr>
-        <w:t>Password</w:t>
-      </w:r>
-      <w:proofErr w:type="spellEnd"/>
-      <w:r>
-        <w:rPr>
-          <w:rFonts w:ascii="Arial" w:eastAsia="Arial" w:hAnsi="Arial" w:cs="Arial"/>
-        </w:rPr>
-        <w:t>:</w:t>
-      </w:r>
-      <w:proofErr w:type="gramEnd"/>
-      <w:r>
-        <w:rPr>
-          <w:rFonts w:ascii="Arial" w:eastAsia="Arial" w:hAnsi="Arial" w:cs="Arial"/>
-        </w:rPr>
-        <w:t xml:space="preserve"> </w:t>
-      </w:r>
-      <w:r>
-        <w:rPr>
-          <w:rFonts w:ascii="Courier New" w:eastAsia="Courier New" w:hAnsi="Courier New" w:cs="Courier New"/>
-          <w:sz w:val="20"/>
+          <w:lang w:val="en-US"/>
+        </w:rPr>
+      </w:pPr>
+      <w:r>
+        <w:rPr>
+          <w:rFonts w:ascii="Arial" w:eastAsia="Arial" w:hAnsi="Arial" w:cs="Arial"/>
+          <w:lang w:val="en-US"/>
+        </w:rPr>
+        <w:t xml:space="preserve">Password: </w:t>
+      </w:r>
+      <w:r>
+        <w:rPr>
+          <w:rFonts w:ascii="Courier New" w:eastAsia="Courier New" w:hAnsi="Courier New" w:cs="Courier New"/>
+          <w:sz w:val="20"/>
+          <w:lang w:val="en-US"/>
         </w:rPr>
         <w:t>Pa$$w0rd</w:t>
       </w:r>
@@ -2395,49 +2300,22 @@
       <w:pPr>
         <w:rPr>
           <w:rFonts w:ascii="Arial" w:eastAsia="Arial" w:hAnsi="Arial" w:cs="Arial"/>
-        </w:rPr>
-      </w:pPr>
-      <w:proofErr w:type="spellStart"/>
-      <w:r>
-        <w:rPr>
-          <w:rFonts w:ascii="Arial" w:eastAsia="Arial" w:hAnsi="Arial" w:cs="Arial"/>
-        </w:rPr>
-        <w:t>Database</w:t>
-      </w:r>
-      <w:proofErr w:type="spellEnd"/>
-      <w:r>
-        <w:rPr>
-          <w:rFonts w:ascii="Arial" w:eastAsia="Arial" w:hAnsi="Arial" w:cs="Arial"/>
-        </w:rPr>
-        <w:t xml:space="preserve"> </w:t>
-      </w:r>
-      <w:proofErr w:type="spellStart"/>
-      <w:proofErr w:type="gramStart"/>
-      <w:r>
-        <w:rPr>
-          <w:rFonts w:ascii="Arial" w:eastAsia="Arial" w:hAnsi="Arial" w:cs="Arial"/>
-        </w:rPr>
-        <w:t>name</w:t>
-      </w:r>
-      <w:proofErr w:type="spellEnd"/>
-      <w:r>
-        <w:rPr>
-          <w:rFonts w:ascii="Arial" w:eastAsia="Arial" w:hAnsi="Arial" w:cs="Arial"/>
-        </w:rPr>
-        <w:t>:</w:t>
-      </w:r>
-      <w:proofErr w:type="gramEnd"/>
-      <w:r>
-        <w:rPr>
-          <w:rFonts w:ascii="Arial" w:eastAsia="Arial" w:hAnsi="Arial" w:cs="Arial"/>
-        </w:rPr>
-        <w:t xml:space="preserve"> </w:t>
-      </w:r>
-      <w:proofErr w:type="spellStart"/>
-      <w:r>
-        <w:rPr>
-          <w:rFonts w:ascii="Courier New" w:eastAsia="Courier New" w:hAnsi="Courier New" w:cs="Courier New"/>
-          <w:sz w:val="20"/>
+          <w:lang w:val="en-US"/>
+        </w:rPr>
+      </w:pPr>
+      <w:r>
+        <w:rPr>
+          <w:rFonts w:ascii="Arial" w:eastAsia="Arial" w:hAnsi="Arial" w:cs="Arial"/>
+          <w:lang w:val="en-US"/>
+        </w:rPr>
+        <w:t xml:space="preserve">Database name: </w:t>
+      </w:r>
+      <w:proofErr w:type="spellStart"/>
+      <w:r>
+        <w:rPr>
+          <w:rFonts w:ascii="Courier New" w:eastAsia="Courier New" w:hAnsi="Courier New" w:cs="Courier New"/>
+          <w:sz w:val="20"/>
+          <w:lang w:val="en-US"/>
         </w:rPr>
         <w:t>ProjWebLunar</w:t>
       </w:r>
@@ -2447,20 +2325,21 @@
       <w:pPr>
         <w:rPr>
           <w:rFonts w:ascii="Arial" w:eastAsia="Arial" w:hAnsi="Arial" w:cs="Arial"/>
-        </w:rPr>
-      </w:pPr>
-      <w:proofErr w:type="gramStart"/>
-      <w:r>
-        <w:rPr>
-          <w:rFonts w:ascii="Arial" w:eastAsia="Arial" w:hAnsi="Arial" w:cs="Arial"/>
+          <w:lang w:val="en-US"/>
+        </w:rPr>
+      </w:pPr>
+      <w:r>
+        <w:rPr>
+          <w:rFonts w:ascii="Arial" w:eastAsia="Arial" w:hAnsi="Arial" w:cs="Arial"/>
+          <w:lang w:val="en-US"/>
         </w:rPr>
         <w:t>User:</w:t>
       </w:r>
-      <w:proofErr w:type="gramEnd"/>
-      <w:r>
-        <w:rPr>
-          <w:rFonts w:ascii="Courier New" w:eastAsia="Courier New" w:hAnsi="Courier New" w:cs="Courier New"/>
-          <w:sz w:val="20"/>
+      <w:r>
+        <w:rPr>
+          <w:rFonts w:ascii="Courier New" w:eastAsia="Courier New" w:hAnsi="Courier New" w:cs="Courier New"/>
+          <w:sz w:val="20"/>
+          <w:lang w:val="en-US"/>
         </w:rPr>
         <w:t xml:space="preserve"> admin </w:t>
       </w:r>
@@ -2469,34 +2348,21 @@
       <w:pPr>
         <w:rPr>
           <w:rFonts w:ascii="Arial" w:eastAsia="Arial" w:hAnsi="Arial" w:cs="Arial"/>
-        </w:rPr>
-      </w:pPr>
-      <w:proofErr w:type="spellStart"/>
-      <w:proofErr w:type="gramStart"/>
-      <w:r>
-        <w:rPr>
-          <w:rFonts w:ascii="Arial" w:eastAsia="Arial" w:hAnsi="Arial" w:cs="Arial"/>
-        </w:rPr>
-        <w:t>password</w:t>
-      </w:r>
-      <w:proofErr w:type="spellEnd"/>
-      <w:r>
-        <w:rPr>
-          <w:rFonts w:ascii="Arial" w:eastAsia="Arial" w:hAnsi="Arial" w:cs="Arial"/>
-        </w:rPr>
-        <w:t>:</w:t>
-      </w:r>
-      <w:proofErr w:type="gramEnd"/>
-      <w:r>
-        <w:rPr>
-          <w:rFonts w:ascii="Arial" w:eastAsia="Arial" w:hAnsi="Arial" w:cs="Arial"/>
-        </w:rPr>
-        <w:t xml:space="preserve"> </w:t>
-      </w:r>
-      <w:r>
-        <w:rPr>
-          <w:rFonts w:ascii="Courier New" w:eastAsia="Courier New" w:hAnsi="Courier New" w:cs="Courier New"/>
-          <w:sz w:val="20"/>
+          <w:lang w:val="en-US"/>
+        </w:rPr>
+      </w:pPr>
+      <w:r>
+        <w:rPr>
+          <w:rFonts w:ascii="Arial" w:eastAsia="Arial" w:hAnsi="Arial" w:cs="Arial"/>
+          <w:lang w:val="en-US"/>
+        </w:rPr>
+        <w:t xml:space="preserve">password: </w:t>
+      </w:r>
+      <w:r>
+        <w:rPr>
+          <w:rFonts w:ascii="Courier New" w:eastAsia="Courier New" w:hAnsi="Courier New" w:cs="Courier New"/>
+          <w:sz w:val="20"/>
+          <w:lang w:val="en-US"/>
         </w:rPr>
         <w:t>Pa$$w0rd</w:t>
       </w:r>
@@ -2696,23 +2562,7 @@
           <w:rFonts w:ascii="Arial" w:eastAsia="Arial" w:hAnsi="Arial" w:cs="Arial"/>
           <w:lang w:val="en-US"/>
         </w:rPr>
-        <w:t xml:space="preserve">To be connected to a database, we need to create one first. </w:t>
-      </w:r>
-      <w:proofErr w:type="gramStart"/>
-      <w:r>
-        <w:rPr>
-          <w:rFonts w:ascii="Arial" w:eastAsia="Arial" w:hAnsi="Arial" w:cs="Arial"/>
-          <w:lang w:val="en-US"/>
-        </w:rPr>
-        <w:t>Next</w:t>
-      </w:r>
-      <w:proofErr w:type="gramEnd"/>
-      <w:r>
-        <w:rPr>
-          <w:rFonts w:ascii="Arial" w:eastAsia="Arial" w:hAnsi="Arial" w:cs="Arial"/>
-          <w:lang w:val="en-US"/>
-        </w:rPr>
-        <w:t xml:space="preserve"> we need to import this database.</w:t>
+        <w:t>To be connected to a database, we need to create one first. Next we need to import this database.</w:t>
       </w:r>
     </w:p>
     <w:p>
@@ -3030,7 +2880,289 @@
       <w:pPr>
         <w:rPr>
           <w:rFonts w:ascii="Arial" w:eastAsia="Arial" w:hAnsi="Arial" w:cs="Arial"/>
-          <w:u w:val="single"/>
+          <w:lang w:val="en-US"/>
+        </w:rPr>
+      </w:pPr>
+    </w:p>
+    <w:p>
+      <w:pPr>
+        <w:tabs>
+          <w:tab w:val="left" w:pos="916"/>
+          <w:tab w:val="left" w:pos="1832"/>
+          <w:tab w:val="left" w:pos="2748"/>
+          <w:tab w:val="left" w:pos="3664"/>
+          <w:tab w:val="left" w:pos="4580"/>
+          <w:tab w:val="left" w:pos="5496"/>
+          <w:tab w:val="left" w:pos="6412"/>
+          <w:tab w:val="left" w:pos="7328"/>
+          <w:tab w:val="left" w:pos="8244"/>
+          <w:tab w:val="left" w:pos="9160"/>
+          <w:tab w:val="left" w:pos="10076"/>
+          <w:tab w:val="left" w:pos="10992"/>
+          <w:tab w:val="left" w:pos="11908"/>
+          <w:tab w:val="left" w:pos="12824"/>
+          <w:tab w:val="left" w:pos="13740"/>
+          <w:tab w:val="left" w:pos="14656"/>
+        </w:tabs>
+        <w:spacing w:after="0" w:line="240" w:lineRule="auto"/>
+        <w:rPr>
+          <w:rFonts w:ascii="Arial" w:eastAsia="Arial" w:hAnsi="Arial" w:cs="Arial"/>
+          <w:b/>
+          <w:sz w:val="28"/>
+        </w:rPr>
+      </w:pPr>
+      <w:proofErr w:type="spellStart"/>
+      <w:r>
+        <w:rPr>
+          <w:rFonts w:ascii="Arial" w:eastAsia="Arial" w:hAnsi="Arial" w:cs="Arial"/>
+          <w:b/>
+          <w:sz w:val="28"/>
+        </w:rPr>
+        <w:t>Other</w:t>
+      </w:r>
+      <w:proofErr w:type="spellEnd"/>
+      <w:r>
+        <w:rPr>
+          <w:rFonts w:ascii="Arial" w:eastAsia="Arial" w:hAnsi="Arial" w:cs="Arial"/>
+          <w:b/>
+          <w:sz w:val="28"/>
+        </w:rPr>
+        <w:t xml:space="preserve"> </w:t>
+      </w:r>
+      <w:proofErr w:type="spellStart"/>
+      <w:r>
+        <w:rPr>
+          <w:rFonts w:ascii="Arial" w:eastAsia="Arial" w:hAnsi="Arial" w:cs="Arial"/>
+          <w:b/>
+          <w:sz w:val="28"/>
+        </w:rPr>
+        <w:t>usefull</w:t>
+      </w:r>
+      <w:proofErr w:type="spellEnd"/>
+      <w:r>
+        <w:rPr>
+          <w:rFonts w:ascii="Arial" w:eastAsia="Arial" w:hAnsi="Arial" w:cs="Arial"/>
+          <w:b/>
+          <w:sz w:val="28"/>
+        </w:rPr>
+        <w:t xml:space="preserve"> command</w:t>
+      </w:r>
+    </w:p>
+    <w:p>
+      <w:pPr>
+        <w:tabs>
+          <w:tab w:val="left" w:pos="916"/>
+          <w:tab w:val="left" w:pos="1832"/>
+          <w:tab w:val="left" w:pos="2748"/>
+          <w:tab w:val="left" w:pos="3664"/>
+          <w:tab w:val="left" w:pos="4580"/>
+          <w:tab w:val="left" w:pos="5496"/>
+          <w:tab w:val="left" w:pos="6412"/>
+          <w:tab w:val="left" w:pos="7328"/>
+          <w:tab w:val="left" w:pos="8244"/>
+          <w:tab w:val="left" w:pos="9160"/>
+          <w:tab w:val="left" w:pos="10076"/>
+          <w:tab w:val="left" w:pos="10992"/>
+          <w:tab w:val="left" w:pos="11908"/>
+          <w:tab w:val="left" w:pos="12824"/>
+          <w:tab w:val="left" w:pos="13740"/>
+          <w:tab w:val="left" w:pos="14656"/>
+        </w:tabs>
+        <w:spacing w:after="0" w:line="240" w:lineRule="auto"/>
+        <w:rPr>
+          <w:rFonts w:ascii="Arial" w:eastAsia="Arial" w:hAnsi="Arial" w:cs="Arial"/>
+          <w:b/>
+          <w:sz w:val="28"/>
+        </w:rPr>
+      </w:pPr>
+    </w:p>
+    <w:p>
+      <w:pPr>
+        <w:tabs>
+          <w:tab w:val="left" w:pos="916"/>
+          <w:tab w:val="left" w:pos="1832"/>
+          <w:tab w:val="left" w:pos="2748"/>
+          <w:tab w:val="left" w:pos="3664"/>
+          <w:tab w:val="left" w:pos="4580"/>
+          <w:tab w:val="left" w:pos="5496"/>
+          <w:tab w:val="left" w:pos="6412"/>
+          <w:tab w:val="left" w:pos="7328"/>
+          <w:tab w:val="left" w:pos="8244"/>
+          <w:tab w:val="left" w:pos="9160"/>
+          <w:tab w:val="left" w:pos="10076"/>
+          <w:tab w:val="left" w:pos="10992"/>
+          <w:tab w:val="left" w:pos="11908"/>
+          <w:tab w:val="left" w:pos="12824"/>
+          <w:tab w:val="left" w:pos="13740"/>
+          <w:tab w:val="left" w:pos="14656"/>
+        </w:tabs>
+        <w:spacing w:after="0" w:line="240" w:lineRule="auto"/>
+        <w:rPr>
+          <w:rFonts w:ascii="Arial" w:eastAsia="Arial" w:hAnsi="Arial" w:cs="Arial"/>
+          <w:lang w:val="en-US"/>
+        </w:rPr>
+      </w:pPr>
+      <w:r>
+        <w:rPr>
+          <w:rFonts w:ascii="Arial" w:eastAsia="Arial" w:hAnsi="Arial" w:cs="Arial"/>
+          <w:lang w:val="en-US"/>
+        </w:rPr>
+        <w:t>SHOW DATABASES; show all the databases</w:t>
+      </w:r>
+    </w:p>
+    <w:p>
+      <w:pPr>
+        <w:rPr>
+          <w:rFonts w:ascii="Arial" w:eastAsia="Arial" w:hAnsi="Arial" w:cs="Arial"/>
+          <w:lang w:val="en-US"/>
+        </w:rPr>
+      </w:pPr>
+      <w:r>
+        <w:rPr>
+          <w:rFonts w:ascii="Arial" w:eastAsia="Arial" w:hAnsi="Arial" w:cs="Arial"/>
+          <w:lang w:val="en-US"/>
+        </w:rPr>
+        <w:t xml:space="preserve">USE </w:t>
+      </w:r>
+      <w:proofErr w:type="spellStart"/>
+      <w:r>
+        <w:rPr>
+          <w:rFonts w:ascii="Arial" w:eastAsia="Arial" w:hAnsi="Arial" w:cs="Arial"/>
+          <w:lang w:val="en-US"/>
+        </w:rPr>
+        <w:t>ProjWebLunar</w:t>
+      </w:r>
+      <w:proofErr w:type="spellEnd"/>
+      <w:r>
+        <w:rPr>
+          <w:rFonts w:ascii="Arial" w:eastAsia="Arial" w:hAnsi="Arial" w:cs="Arial"/>
+          <w:lang w:val="en-US"/>
+        </w:rPr>
+        <w:t xml:space="preserve">; select the database </w:t>
+      </w:r>
+      <w:proofErr w:type="spellStart"/>
+      <w:r>
+        <w:rPr>
+          <w:rFonts w:ascii="Arial" w:eastAsia="Arial" w:hAnsi="Arial" w:cs="Arial"/>
+          <w:lang w:val="en-US"/>
+        </w:rPr>
+        <w:t>projWebLunar</w:t>
+      </w:r>
+      <w:proofErr w:type="spellEnd"/>
+    </w:p>
+    <w:p>
+      <w:pPr>
+        <w:rPr>
+          <w:rFonts w:ascii="Arial" w:eastAsia="Arial" w:hAnsi="Arial" w:cs="Arial"/>
+          <w:lang w:val="en-US"/>
+        </w:rPr>
+      </w:pPr>
+      <w:r>
+        <w:rPr>
+          <w:rFonts w:ascii="Arial" w:eastAsia="Arial" w:hAnsi="Arial" w:cs="Arial"/>
+          <w:lang w:val="en-US"/>
+        </w:rPr>
+        <w:t>SHOW tables; show the table of the selected database</w:t>
+      </w:r>
+    </w:p>
+    <w:p>
+      <w:pPr>
+        <w:rPr>
+          <w:rFonts w:ascii="Arial" w:eastAsia="Arial" w:hAnsi="Arial" w:cs="Arial"/>
+          <w:lang w:val="en-US"/>
+        </w:rPr>
+      </w:pPr>
+      <w:r>
+        <w:rPr>
+          <w:rFonts w:ascii="Arial" w:eastAsia="Arial" w:hAnsi="Arial" w:cs="Arial"/>
+          <w:lang w:val="en-US"/>
+        </w:rPr>
+        <w:t xml:space="preserve">DESCRIBE </w:t>
+      </w:r>
+      <w:proofErr w:type="spellStart"/>
+      <w:r>
+        <w:rPr>
+          <w:rFonts w:ascii="Arial" w:eastAsia="Arial" w:hAnsi="Arial" w:cs="Arial"/>
+          <w:lang w:val="en-US"/>
+        </w:rPr>
+        <w:t>nameOfTheTable</w:t>
+      </w:r>
+      <w:proofErr w:type="spellEnd"/>
+      <w:r>
+        <w:rPr>
+          <w:rFonts w:ascii="Arial" w:eastAsia="Arial" w:hAnsi="Arial" w:cs="Arial"/>
+          <w:lang w:val="en-US"/>
+        </w:rPr>
+        <w:t>; show the column and the type of the column</w:t>
+      </w:r>
+    </w:p>
+    <w:p>
+      <w:pPr>
+        <w:rPr>
+          <w:rFonts w:ascii="Arial" w:eastAsia="Arial" w:hAnsi="Arial" w:cs="Arial"/>
+          <w:lang w:val="en-US"/>
+        </w:rPr>
+      </w:pPr>
+      <w:r>
+        <w:rPr>
+          <w:rFonts w:ascii="Arial" w:eastAsia="Arial" w:hAnsi="Arial" w:cs="Arial"/>
+          <w:lang w:val="en-US"/>
+        </w:rPr>
+        <w:t xml:space="preserve">SELECT </w:t>
+      </w:r>
+      <w:proofErr w:type="spellStart"/>
+      <w:r>
+        <w:rPr>
+          <w:rFonts w:ascii="Arial" w:eastAsia="Arial" w:hAnsi="Arial" w:cs="Arial"/>
+          <w:lang w:val="en-US"/>
+        </w:rPr>
+        <w:t>nameOfTheColumn</w:t>
+      </w:r>
+      <w:proofErr w:type="spellEnd"/>
+      <w:r>
+        <w:rPr>
+          <w:rFonts w:ascii="Arial" w:eastAsia="Arial" w:hAnsi="Arial" w:cs="Arial"/>
+          <w:lang w:val="en-US"/>
+        </w:rPr>
+        <w:t xml:space="preserve"> FROM </w:t>
+      </w:r>
+      <w:proofErr w:type="spellStart"/>
+      <w:r>
+        <w:rPr>
+          <w:rFonts w:ascii="Arial" w:eastAsia="Arial" w:hAnsi="Arial" w:cs="Arial"/>
+          <w:lang w:val="en-US"/>
+        </w:rPr>
+        <w:t>ProjWebLunar.</w:t>
+      </w:r>
+      <w:r>
+        <w:rPr>
+          <w:rFonts w:ascii="Arial" w:eastAsia="Arial" w:hAnsi="Arial" w:cs="Arial"/>
+          <w:lang w:val="en-US"/>
+        </w:rPr>
+        <w:t>nameOfTheTable</w:t>
+      </w:r>
+      <w:proofErr w:type="spellEnd"/>
+      <w:r>
+        <w:rPr>
+          <w:rFonts w:ascii="Arial" w:eastAsia="Arial" w:hAnsi="Arial" w:cs="Arial"/>
+          <w:lang w:val="en-US"/>
+        </w:rPr>
+        <w:t>;</w:t>
+      </w:r>
+      <w:r>
+        <w:rPr>
+          <w:rFonts w:ascii="Arial" w:eastAsia="Arial" w:hAnsi="Arial" w:cs="Arial"/>
+          <w:lang w:val="en-US"/>
+        </w:rPr>
+        <w:t xml:space="preserve"> show the elements who are in the column</w:t>
+      </w:r>
+      <w:bookmarkStart w:id="0" w:name="_GoBack"/>
+      <w:bookmarkEnd w:id="0"/>
+    </w:p>
+    <w:p>
+      <w:pPr>
+        <w:rPr>
+          <w:rFonts w:ascii="Arial" w:eastAsia="Arial" w:hAnsi="Arial" w:cs="Arial"/>
           <w:lang w:val="en-US"/>
         </w:rPr>
       </w:pPr>
@@ -3046,7 +3178,7 @@
 </file>
 
 <file path=word/numbering.xml><?xml version="1.0" encoding="utf-8"?>
-<w:numbering xmlns:wpc="http://schemas.microsoft.com/office/word/2010/wordprocessingCanvas" xmlns:cx="http://schemas.microsoft.com/office/drawing/2014/chartex" xmlns:cx1="http://schemas.microsoft.com/office/drawing/2015/9/8/chartex" xmlns:cx2="http://schemas.microsoft.com/office/drawing/2015/10/21/chartex" xmlns:cx3="http://schemas.microsoft.com/office/drawing/2016/5/9/chartex" xmlns:cx4="http://schemas.microsoft.com/office/drawing/2016/5/10/chartex" xmlns:cx5="http://schemas.microsoft.com/office/drawing/2016/5/11/chartex" xmlns:cx6="http://schemas.microsoft.com/office/drawing/2016/5/12/chartex" xmlns:cx7="http://schemas.microsoft.com/office/drawing/2016/5/13/chartex" xmlns:cx8="http://schemas.microsoft.com/office/drawing/2016/5/14/chartex" xmlns:mc="http://schemas.openxmlformats.org/markup-compatibility/2006" xmlns:aink="http://schemas.microsoft.com/office/drawing/2016/ink" xmlns:am3d="http://schemas.microsoft.com/office/drawing/2017/model3d" xmlns:o="urn:schemas-microsoft-com:office:office" xmlns:oel="http://schemas.microsoft.com/office/2019/extlst" xmlns:r="http://schemas.openxmlformats.org/officeDocument/2006/relationships" xmlns:m="http://schemas.openxmlformats.org/officeDocument/2006/math" xmlns:v="urn:schemas-microsoft-com:vml" xmlns:wp14="http://schemas.microsoft.com/office/word/2010/wordprocessingDrawing" xmlns:wp="http://schemas.openxmlformats.org/drawingml/2006/wordprocessingDrawing" xmlns:w10="urn:schemas-microsoft-com:office:word" xmlns:w="http://schemas.openxmlformats.org/wordprocessingml/2006/main" xmlns:w14="http://schemas.microsoft.com/office/word/2010/wordml" xmlns:w15="http://schemas.microsoft.com/office/word/2012/wordml" xmlns:w16cex="http://schemas.microsoft.com/office/word/2018/wordml/cex" xmlns:w16cid="http://schemas.microsoft.com/office/word/2016/wordml/cid" xmlns:w16="http://schemas.microsoft.com/office/word/2018/wordml" xmlns:w16sdtdh="http://schemas.microsoft.com/office/word/2020/wordml/sdtdatahash" xmlns:w16se="http://schemas.microsoft.com/office/word/2015/wordml/symex" xmlns:wpg="http://schemas.microsoft.com/office/word/2010/wordprocessingGroup" xmlns:wpi="http://schemas.microsoft.com/office/word/2010/wordprocessingInk" xmlns:wne="http://schemas.microsoft.com/office/word/2006/wordml" xmlns:wps="http://schemas.microsoft.com/office/word/2010/wordprocessingShape" mc:Ignorable="w14 w15 w16se w16cid w16 w16cex w16sdtdh wp14">
+<w:numbering xmlns:wpc="http://schemas.microsoft.com/office/word/2010/wordprocessingCanvas" xmlns:cx="http://schemas.microsoft.com/office/drawing/2014/chartex" xmlns:cx1="http://schemas.microsoft.com/office/drawing/2015/9/8/chartex" xmlns:mc="http://schemas.openxmlformats.org/markup-compatibility/2006" xmlns:o="urn:schemas-microsoft-com:office:office" xmlns:r="http://schemas.openxmlformats.org/officeDocument/2006/relationships" xmlns:m="http://schemas.openxmlformats.org/officeDocument/2006/math" xmlns:v="urn:schemas-microsoft-com:vml" xmlns:wp14="http://schemas.microsoft.com/office/word/2010/wordprocessingDrawing" xmlns:wp="http://schemas.openxmlformats.org/drawingml/2006/wordprocessingDrawing" xmlns:w10="urn:schemas-microsoft-com:office:word" xmlns:w="http://schemas.openxmlformats.org/wordprocessingml/2006/main" xmlns:w14="http://schemas.microsoft.com/office/word/2010/wordml" xmlns:w15="http://schemas.microsoft.com/office/word/2012/wordml" xmlns:w16se="http://schemas.microsoft.com/office/word/2015/wordml/symex" xmlns:wpg="http://schemas.microsoft.com/office/word/2010/wordprocessingGroup" xmlns:wpi="http://schemas.microsoft.com/office/word/2010/wordprocessingInk" xmlns:wne="http://schemas.microsoft.com/office/word/2006/wordml" xmlns:wps="http://schemas.microsoft.com/office/word/2010/wordprocessingShape" mc:Ignorable="w14 w15 w16se wp14">
   <w:abstractNum w:abstractNumId="0" w15:restartNumberingAfterBreak="0">
     <w:nsid w:val="74DC78FB"/>
     <w:multiLevelType w:val="multilevel"/>
@@ -3098,14 +3230,14 @@
       <w:lvlJc w:val="left"/>
     </w:lvl>
   </w:abstractNum>
-  <w:num w:numId="1" w16cid:durableId="1573463565">
+  <w:num w:numId="1">
     <w:abstractNumId w:val="0"/>
   </w:num>
 </w:numbering>
 </file>
 
 <file path=word/styles.xml><?xml version="1.0" encoding="utf-8"?>
-<w:styles xmlns:mc="http://schemas.openxmlformats.org/markup-compatibility/2006" xmlns:r="http://schemas.openxmlformats.org/officeDocument/2006/relationships" xmlns:w="http://schemas.openxmlformats.org/wordprocessingml/2006/main" xmlns:w14="http://schemas.microsoft.com/office/word/2010/wordml" xmlns:w15="http://schemas.microsoft.com/office/word/2012/wordml" xmlns:w16cex="http://schemas.microsoft.com/office/word/2018/wordml/cex" xmlns:w16cid="http://schemas.microsoft.com/office/word/2016/wordml/cid" xmlns:w16="http://schemas.microsoft.com/office/word/2018/wordml" xmlns:w16sdtdh="http://schemas.microsoft.com/office/word/2020/wordml/sdtdatahash" xmlns:w16se="http://schemas.microsoft.com/office/word/2015/wordml/symex" mc:Ignorable="w14 w15 w16se w16cid w16 w16cex w16sdtdh">
+<w:styles xmlns:mc="http://schemas.openxmlformats.org/markup-compatibility/2006" xmlns:r="http://schemas.openxmlformats.org/officeDocument/2006/relationships" xmlns:w="http://schemas.openxmlformats.org/wordprocessingml/2006/main" xmlns:w14="http://schemas.microsoft.com/office/word/2010/wordml" xmlns:w15="http://schemas.microsoft.com/office/word/2012/wordml" xmlns:w16se="http://schemas.microsoft.com/office/word/2015/wordml/symex" mc:Ignorable="w14 w15 w16se">
   <w:docDefaults>
     <w:rPrDefault>
       <w:rPr>
@@ -3121,7 +3253,7 @@
       </w:pPr>
     </w:pPrDefault>
   </w:docDefaults>
-  <w:latentStyles w:defLockedState="0" w:defUIPriority="99" w:defSemiHidden="0" w:defUnhideWhenUsed="0" w:defQFormat="0" w:count="376">
+  <w:latentStyles w:defLockedState="0" w:defUIPriority="99" w:defSemiHidden="0" w:defUnhideWhenUsed="0" w:defQFormat="0" w:count="371">
     <w:lsdException w:name="Normal" w:uiPriority="0" w:qFormat="1"/>
     <w:lsdException w:name="heading 1" w:uiPriority="9" w:qFormat="1"/>
     <w:lsdException w:name="heading 2" w:semiHidden="1" w:uiPriority="9" w:unhideWhenUsed="1" w:qFormat="1"/>
@@ -3493,15 +3625,11 @@
     <w:lsdException w:name="List Table 5 Dark Accent 6" w:uiPriority="50"/>
     <w:lsdException w:name="List Table 6 Colorful Accent 6" w:uiPriority="51"/>
     <w:lsdException w:name="List Table 7 Colorful Accent 6" w:uiPriority="52"/>
-    <w:lsdException w:name="Mention" w:semiHidden="1" w:unhideWhenUsed="1"/>
-    <w:lsdException w:name="Smart Hyperlink" w:semiHidden="1" w:unhideWhenUsed="1"/>
-    <w:lsdException w:name="Hashtag" w:semiHidden="1" w:unhideWhenUsed="1"/>
-    <w:lsdException w:name="Unresolved Mention" w:semiHidden="1" w:unhideWhenUsed="1"/>
-    <w:lsdException w:name="Smart Link" w:semiHidden="1" w:unhideWhenUsed="1"/>
   </w:latentStyles>
   <w:style w:type="paragraph" w:default="1" w:styleId="Normal">
     <w:name w:val="Normal"/>
     <w:qFormat/>
+    <w:rsid w:val="00C20B69"/>
   </w:style>
   <w:style w:type="paragraph" w:styleId="Titre1">
     <w:name w:val="heading 1"/>

</xml_diff>